<commit_message>
switched to pub house prefrd style in Word
</commit_message>
<xml_diff>
--- a/ref.docx
+++ b/ref.docx
@@ -1,100 +1,234 @@
 
 <file path=word/document.xml><?xml version="1.0" encoding="utf-8"?>
-<w:document xmlns:wpc="http://schemas.microsoft.com/office/word/2010/wordprocessingCanvas" xmlns:cx="http://schemas.microsoft.com/office/drawing/2014/chartex" xmlns:cx1="http://schemas.microsoft.com/office/drawing/2015/9/8/chartex" xmlns:cx2="http://schemas.microsoft.com/office/drawing/2015/10/21/chartex" xmlns:cx3="http://schemas.microsoft.com/office/drawing/2016/5/9/chartex" xmlns:cx4="http://schemas.microsoft.com/office/drawing/2016/5/10/chartex" xmlns:cx5="http://schemas.microsoft.com/office/drawing/2016/5/11/chartex" xmlns:cx6="http://schemas.microsoft.com/office/drawing/2016/5/12/chartex" xmlns:cx7="http://schemas.microsoft.com/office/drawing/2016/5/13/chartex" xmlns:cx8="http://schemas.microsoft.com/office/drawing/2016/5/14/chartex" xmlns:mc="http://schemas.openxmlformats.org/markup-compatibility/2006" xmlns:aink="http://schemas.microsoft.com/office/drawing/2016/ink" xmlns:am3d="http://schemas.microsoft.com/office/drawing/2017/model3d" xmlns:o="urn:schemas-microsoft-com:office:office" xmlns:r="http://schemas.openxmlformats.org/officeDocument/2006/relationships" xmlns:m="http://schemas.openxmlformats.org/officeDocument/2006/math" xmlns:v="urn:schemas-microsoft-com:vml" xmlns:wp14="http://schemas.microsoft.com/office/word/2010/wordprocessingDrawing" xmlns:wp="http://schemas.openxmlformats.org/drawingml/2006/wordprocessingDrawing" xmlns:w10="urn:schemas-microsoft-com:office:word" xmlns:w="http://schemas.openxmlformats.org/wordprocessingml/2006/main" xmlns:w14="http://schemas.microsoft.com/office/word/2010/wordml" xmlns:w15="http://schemas.microsoft.com/office/word/2012/wordml" xmlns:w16cid="http://schemas.microsoft.com/office/word/2016/wordml/cid" xmlns:w16se="http://schemas.microsoft.com/office/word/2015/wordml/symex" xmlns:wpg="http://schemas.microsoft.com/office/word/2010/wordprocessingGroup" xmlns:wpi="http://schemas.microsoft.com/office/word/2010/wordprocessingInk" xmlns:wne="http://schemas.microsoft.com/office/word/2006/wordml" xmlns:wps="http://schemas.microsoft.com/office/word/2010/wordprocessingShape" mc:Ignorable="w14 w15 w16se w16cid wp14">
+<w:document xmlns:wpc="http://schemas.microsoft.com/office/word/2010/wordprocessingCanvas" xmlns:cx="http://schemas.microsoft.com/office/drawing/2014/chartex" xmlns:cx1="http://schemas.microsoft.com/office/drawing/2015/9/8/chartex" xmlns:cx2="http://schemas.microsoft.com/office/drawing/2015/10/21/chartex" xmlns:cx3="http://schemas.microsoft.com/office/drawing/2016/5/9/chartex" xmlns:cx4="http://schemas.microsoft.com/office/drawing/2016/5/10/chartex" xmlns:cx5="http://schemas.microsoft.com/office/drawing/2016/5/11/chartex" xmlns:cx6="http://schemas.microsoft.com/office/drawing/2016/5/12/chartex" xmlns:cx7="http://schemas.microsoft.com/office/drawing/2016/5/13/chartex" xmlns:cx8="http://schemas.microsoft.com/office/drawing/2016/5/14/chartex" xmlns:mc="http://schemas.openxmlformats.org/markup-compatibility/2006" xmlns:aink="http://schemas.microsoft.com/office/drawing/2016/ink" xmlns:am3d="http://schemas.microsoft.com/office/drawing/2017/model3d" xmlns:o="urn:schemas-microsoft-com:office:office" xmlns:r="http://schemas.openxmlformats.org/officeDocument/2006/relationships" xmlns:m="http://schemas.openxmlformats.org/officeDocument/2006/math" xmlns:v="urn:schemas-microsoft-com:vml" xmlns:wp14="http://schemas.microsoft.com/office/word/2010/wordprocessingDrawing" xmlns:wp="http://schemas.openxmlformats.org/drawingml/2006/wordprocessingDrawing" xmlns:w10="urn:schemas-microsoft-com:office:word" xmlns:w="http://schemas.openxmlformats.org/wordprocessingml/2006/main" xmlns:w14="http://schemas.microsoft.com/office/word/2010/wordml" xmlns:w15="http://schemas.microsoft.com/office/word/2012/wordml" xmlns:w16cex="http://schemas.microsoft.com/office/word/2018/wordml/cex" xmlns:w16cid="http://schemas.microsoft.com/office/word/2016/wordml/cid" xmlns:w16="http://schemas.microsoft.com/office/word/2018/wordml" xmlns:w16se="http://schemas.microsoft.com/office/word/2015/wordml/symex" xmlns:wpg="http://schemas.microsoft.com/office/word/2010/wordprocessingGroup" xmlns:wpi="http://schemas.microsoft.com/office/word/2010/wordprocessingInk" xmlns:wne="http://schemas.microsoft.com/office/word/2006/wordml" xmlns:wps="http://schemas.microsoft.com/office/word/2010/wordprocessingShape" mc:Ignorable="w14 w15 w16se w16cid w16 w16cex wp14">
   <w:body>
     <w:p>
       <w:pPr>
         <w:pStyle w:val="Title"/>
-      </w:pPr>
-      <w:r>
+        <w:rPr>
+          <w:rFonts w:cs="Times New Roman"/>
+          <w:szCs w:val="24"/>
+        </w:rPr>
+      </w:pPr>
+      <w:r>
+        <w:rPr>
+          <w:rFonts w:cs="Times New Roman"/>
+          <w:szCs w:val="24"/>
+        </w:rPr>
         <w:t>Your title</w:t>
       </w:r>
     </w:p>
     <w:p>
       <w:pPr>
-        <w:pStyle w:val="Heading1"/>
-      </w:pPr>
-      <w:r>
+        <w:pStyle w:val="cclbchname"/>
+        <w:rPr>
+          <w:rFonts w:cs="Times New Roman"/>
+          <w:szCs w:val="24"/>
+        </w:rPr>
+      </w:pPr>
+      <w:r>
+        <w:rPr>
+          <w:rFonts w:cs="Times New Roman"/>
+          <w:szCs w:val="24"/>
+        </w:rPr>
         <w:t>C</w:t>
       </w:r>
       <w:r>
+        <w:rPr>
+          <w:rFonts w:cs="Times New Roman"/>
+          <w:szCs w:val="24"/>
+        </w:rPr>
         <w:t>hapter</w:t>
       </w:r>
       <w:r>
+        <w:rPr>
+          <w:rFonts w:cs="Times New Roman"/>
+          <w:szCs w:val="24"/>
+        </w:rPr>
         <w:t xml:space="preserve"> name</w:t>
       </w:r>
     </w:p>
     <w:p>
       <w:pPr>
+        <w:pStyle w:val="BlockText"/>
+        <w:rPr>
+          <w:rFonts w:cs="Times New Roman"/>
+          <w:szCs w:val="24"/>
+        </w:rPr>
+      </w:pPr>
+      <w:r>
+        <w:rPr>
+          <w:rFonts w:cs="Times New Roman"/>
+          <w:szCs w:val="24"/>
+        </w:rPr>
+        <w:t>“We need a massive amount of research into thousands of new ideas – even ones that might sound a little crazy”</w:t>
+      </w:r>
+      <w:r>
+        <w:rPr>
+          <w:rFonts w:cs="Times New Roman"/>
+          <w:szCs w:val="24"/>
+        </w:rPr>
+        <w:br/>
+        <w:t>—Bill Gates, talking about ways to solve the energy crisis</w:t>
+      </w:r>
+    </w:p>
+    <w:p>
+      <w:pPr>
         <w:pStyle w:val="cclbbody"/>
-      </w:pPr>
-      <w:r>
+        <w:rPr>
+          <w:rFonts w:cs="Times New Roman"/>
+        </w:rPr>
+      </w:pPr>
+      <w:r>
+        <w:rPr>
+          <w:rFonts w:cs="Times New Roman"/>
+        </w:rPr>
         <w:t xml:space="preserve">The giddy heights of Chapter </w:t>
       </w:r>
       <w:hyperlink w:anchor="ch:1">
         <w:r>
           <w:rPr>
             <w:rStyle w:val="Hyperlink"/>
+            <w:rFonts w:cs="Times New Roman"/>
           </w:rPr>
           <w:t>[ch:1]</w:t>
         </w:r>
       </w:hyperlink>
       <w:r>
+        <w:rPr>
+          <w:rFonts w:cs="Times New Roman"/>
+        </w:rPr>
         <w:t xml:space="preserve"> can only be surpassed by the even giddier heights of this Chapter.</w:t>
       </w:r>
     </w:p>
     <w:p>
       <w:pPr>
-        <w:pStyle w:val="Heading2"/>
+        <w:pStyle w:val="cclbsubhead"/>
+        <w:rPr>
+          <w:rFonts w:cs="Times New Roman"/>
+        </w:rPr>
       </w:pPr>
       <w:bookmarkStart w:id="0" w:name="a-yet-more-exciting-subheading"/>
       <w:r>
-        <w:t>subheading</w:t>
+        <w:rPr>
+          <w:rFonts w:cs="Times New Roman"/>
+        </w:rPr>
+        <w:t>s</w:t>
+      </w:r>
+      <w:r>
+        <w:rPr>
+          <w:rFonts w:cs="Times New Roman"/>
+        </w:rPr>
+        <w:t>ubheading</w:t>
       </w:r>
       <w:bookmarkEnd w:id="0"/>
     </w:p>
     <w:p>
       <w:pPr>
-        <w:pStyle w:val="cclbchname"/>
-      </w:pPr>
-      <w:r>
-        <w:t>chapter name</w:t>
+        <w:pStyle w:val="cclbbody"/>
+        <w:rPr>
+          <w:rFonts w:cs="Times New Roman"/>
+          <w:iCs/>
+        </w:rPr>
+      </w:pPr>
+      <w:r>
+        <w:rPr>
+          <w:rFonts w:cs="Times New Roman"/>
+        </w:rPr>
+        <w:t>Text</w:t>
       </w:r>
     </w:p>
     <w:p>
       <w:pPr>
-        <w:pStyle w:val="cclbbody"/>
-      </w:pPr>
-      <w:r>
-        <w:t>Text</w:t>
-      </w:r>
-      <w:r>
-        <w:t xml:space="preserve"> which includes a footnote</w:t>
-      </w:r>
-      <w:r>
-        <w:rPr>
-          <w:rStyle w:val="FootnoteReference"/>
-        </w:rPr>
-        <w:footnoteReference w:id="1"/>
+        <w:pStyle w:val="cclbchname"/>
+        <w:rPr>
+          <w:rFonts w:cs="Times New Roman"/>
+          <w:szCs w:val="24"/>
+        </w:rPr>
+      </w:pPr>
+      <w:r>
+        <w:rPr>
+          <w:rFonts w:cs="Times New Roman"/>
+          <w:szCs w:val="24"/>
+        </w:rPr>
+        <w:t>C</w:t>
+      </w:r>
+      <w:r>
+        <w:rPr>
+          <w:rFonts w:cs="Times New Roman"/>
+          <w:szCs w:val="24"/>
+        </w:rPr>
+        <w:t>hapter name</w:t>
       </w:r>
     </w:p>
     <w:p>
       <w:pPr>
-        <w:pStyle w:val="cclbsubhead"/>
-      </w:pPr>
-      <w:bookmarkStart w:id="2" w:name="an-exciting-subheading"/>
-      <w:r>
-        <w:t>subheading</w:t>
-      </w:r>
-      <w:bookmarkEnd w:id="2"/>
+        <w:pStyle w:val="cclbbody"/>
+        <w:rPr>
+          <w:rFonts w:cs="Times New Roman"/>
+        </w:rPr>
+      </w:pPr>
+      <w:r>
+        <w:rPr>
+          <w:rFonts w:cs="Times New Roman"/>
+        </w:rPr>
+        <w:t>Text</w:t>
+      </w:r>
+      <w:r>
+        <w:rPr>
+          <w:rFonts w:cs="Times New Roman"/>
+        </w:rPr>
+        <w:t xml:space="preserve"> </w:t>
+      </w:r>
+      <w:r>
+        <w:rPr>
+          <w:rFonts w:cs="Times New Roman"/>
+        </w:rPr>
+        <w:t>that</w:t>
+      </w:r>
+      <w:r>
+        <w:rPr>
+          <w:rFonts w:cs="Times New Roman"/>
+        </w:rPr>
+        <w:t xml:space="preserve"> includes a footnote</w:t>
+      </w:r>
+      <w:r>
+        <w:rPr>
+          <w:rStyle w:val="FootnoteReference"/>
+          <w:rFonts w:cs="Times New Roman"/>
+        </w:rPr>
+        <w:footnoteReference w:id="1"/>
+      </w:r>
     </w:p>
     <w:p>
       <w:pPr>
-        <w:pStyle w:val="Heading2"/>
-        <w:rPr>
-          <w:rFonts w:ascii="Garamond" w:hAnsi="Garamond"/>
-        </w:rPr>
-      </w:pPr>
+        <w:pStyle w:val="cclbsubhead"/>
+        <w:rPr>
+          <w:rFonts w:cs="Times New Roman"/>
+        </w:rPr>
+      </w:pPr>
+      <w:bookmarkStart w:id="1" w:name="an-exciting-subheading"/>
+      <w:r>
+        <w:rPr>
+          <w:rFonts w:cs="Times New Roman"/>
+        </w:rPr>
+        <w:t>subheading</w:t>
+      </w:r>
+      <w:bookmarkEnd w:id="1"/>
+    </w:p>
+    <w:p>
+      <w:pPr>
+        <w:pStyle w:val="cclbbody"/>
+        <w:rPr>
+          <w:rFonts w:cs="Times New Roman"/>
+        </w:rPr>
+      </w:pPr>
+      <w:r>
+        <w:rPr>
+          <w:rFonts w:cs="Times New Roman"/>
+        </w:rPr>
+        <w:t>More text</w:t>
+      </w:r>
     </w:p>
     <w:sectPr>
       <w:footerReference w:type="even" r:id="rId8"/>
@@ -111,7 +245,7 @@
 </file>
 
 <file path=word/endnotes.xml><?xml version="1.0" encoding="utf-8"?>
-<w:endnotes xmlns:wpc="http://schemas.microsoft.com/office/word/2010/wordprocessingCanvas" xmlns:cx="http://schemas.microsoft.com/office/drawing/2014/chartex" xmlns:cx1="http://schemas.microsoft.com/office/drawing/2015/9/8/chartex" xmlns:cx2="http://schemas.microsoft.com/office/drawing/2015/10/21/chartex" xmlns:cx3="http://schemas.microsoft.com/office/drawing/2016/5/9/chartex" xmlns:cx4="http://schemas.microsoft.com/office/drawing/2016/5/10/chartex" xmlns:cx5="http://schemas.microsoft.com/office/drawing/2016/5/11/chartex" xmlns:cx6="http://schemas.microsoft.com/office/drawing/2016/5/12/chartex" xmlns:cx7="http://schemas.microsoft.com/office/drawing/2016/5/13/chartex" xmlns:cx8="http://schemas.microsoft.com/office/drawing/2016/5/14/chartex" xmlns:mc="http://schemas.openxmlformats.org/markup-compatibility/2006" xmlns:aink="http://schemas.microsoft.com/office/drawing/2016/ink" xmlns:am3d="http://schemas.microsoft.com/office/drawing/2017/model3d" xmlns:o="urn:schemas-microsoft-com:office:office" xmlns:r="http://schemas.openxmlformats.org/officeDocument/2006/relationships" xmlns:m="http://schemas.openxmlformats.org/officeDocument/2006/math" xmlns:v="urn:schemas-microsoft-com:vml" xmlns:wp14="http://schemas.microsoft.com/office/word/2010/wordprocessingDrawing" xmlns:wp="http://schemas.openxmlformats.org/drawingml/2006/wordprocessingDrawing" xmlns:w10="urn:schemas-microsoft-com:office:word" xmlns:w="http://schemas.openxmlformats.org/wordprocessingml/2006/main" xmlns:w14="http://schemas.microsoft.com/office/word/2010/wordml" xmlns:w15="http://schemas.microsoft.com/office/word/2012/wordml" xmlns:w16cid="http://schemas.microsoft.com/office/word/2016/wordml/cid" xmlns:w16se="http://schemas.microsoft.com/office/word/2015/wordml/symex" xmlns:wpg="http://schemas.microsoft.com/office/word/2010/wordprocessingGroup" xmlns:wpi="http://schemas.microsoft.com/office/word/2010/wordprocessingInk" xmlns:wne="http://schemas.microsoft.com/office/word/2006/wordml" xmlns:wps="http://schemas.microsoft.com/office/word/2010/wordprocessingShape" mc:Ignorable="w14 w15 w16se w16cid wp14">
+<w:endnotes xmlns:wpc="http://schemas.microsoft.com/office/word/2010/wordprocessingCanvas" xmlns:cx="http://schemas.microsoft.com/office/drawing/2014/chartex" xmlns:cx1="http://schemas.microsoft.com/office/drawing/2015/9/8/chartex" xmlns:cx2="http://schemas.microsoft.com/office/drawing/2015/10/21/chartex" xmlns:cx3="http://schemas.microsoft.com/office/drawing/2016/5/9/chartex" xmlns:cx4="http://schemas.microsoft.com/office/drawing/2016/5/10/chartex" xmlns:cx5="http://schemas.microsoft.com/office/drawing/2016/5/11/chartex" xmlns:cx6="http://schemas.microsoft.com/office/drawing/2016/5/12/chartex" xmlns:cx7="http://schemas.microsoft.com/office/drawing/2016/5/13/chartex" xmlns:cx8="http://schemas.microsoft.com/office/drawing/2016/5/14/chartex" xmlns:mc="http://schemas.openxmlformats.org/markup-compatibility/2006" xmlns:aink="http://schemas.microsoft.com/office/drawing/2016/ink" xmlns:am3d="http://schemas.microsoft.com/office/drawing/2017/model3d" xmlns:o="urn:schemas-microsoft-com:office:office" xmlns:r="http://schemas.openxmlformats.org/officeDocument/2006/relationships" xmlns:m="http://schemas.openxmlformats.org/officeDocument/2006/math" xmlns:v="urn:schemas-microsoft-com:vml" xmlns:wp14="http://schemas.microsoft.com/office/word/2010/wordprocessingDrawing" xmlns:wp="http://schemas.openxmlformats.org/drawingml/2006/wordprocessingDrawing" xmlns:w10="urn:schemas-microsoft-com:office:word" xmlns:w="http://schemas.openxmlformats.org/wordprocessingml/2006/main" xmlns:w14="http://schemas.microsoft.com/office/word/2010/wordml" xmlns:w15="http://schemas.microsoft.com/office/word/2012/wordml" xmlns:w16cex="http://schemas.microsoft.com/office/word/2018/wordml/cex" xmlns:w16cid="http://schemas.microsoft.com/office/word/2016/wordml/cid" xmlns:w16="http://schemas.microsoft.com/office/word/2018/wordml" xmlns:w16se="http://schemas.microsoft.com/office/word/2015/wordml/symex" xmlns:wpg="http://schemas.microsoft.com/office/word/2010/wordprocessingGroup" xmlns:wpi="http://schemas.microsoft.com/office/word/2010/wordprocessingInk" xmlns:wne="http://schemas.microsoft.com/office/word/2006/wordml" xmlns:wps="http://schemas.microsoft.com/office/word/2010/wordprocessingShape" mc:Ignorable="w14 w15 w16se w16cid w16 w16cex wp14">
   <w:endnote w:type="separator" w:id="-1">
     <w:p>
       <w:pPr>
@@ -136,7 +270,7 @@
 </file>
 
 <file path=word/footer1.xml><?xml version="1.0" encoding="utf-8"?>
-<w:ftr xmlns:wpc="http://schemas.microsoft.com/office/word/2010/wordprocessingCanvas" xmlns:cx="http://schemas.microsoft.com/office/drawing/2014/chartex" xmlns:cx1="http://schemas.microsoft.com/office/drawing/2015/9/8/chartex" xmlns:cx2="http://schemas.microsoft.com/office/drawing/2015/10/21/chartex" xmlns:cx3="http://schemas.microsoft.com/office/drawing/2016/5/9/chartex" xmlns:cx4="http://schemas.microsoft.com/office/drawing/2016/5/10/chartex" xmlns:cx5="http://schemas.microsoft.com/office/drawing/2016/5/11/chartex" xmlns:cx6="http://schemas.microsoft.com/office/drawing/2016/5/12/chartex" xmlns:cx7="http://schemas.microsoft.com/office/drawing/2016/5/13/chartex" xmlns:cx8="http://schemas.microsoft.com/office/drawing/2016/5/14/chartex" xmlns:mc="http://schemas.openxmlformats.org/markup-compatibility/2006" xmlns:aink="http://schemas.microsoft.com/office/drawing/2016/ink" xmlns:am3d="http://schemas.microsoft.com/office/drawing/2017/model3d" xmlns:o="urn:schemas-microsoft-com:office:office" xmlns:r="http://schemas.openxmlformats.org/officeDocument/2006/relationships" xmlns:m="http://schemas.openxmlformats.org/officeDocument/2006/math" xmlns:v="urn:schemas-microsoft-com:vml" xmlns:wp14="http://schemas.microsoft.com/office/word/2010/wordprocessingDrawing" xmlns:wp="http://schemas.openxmlformats.org/drawingml/2006/wordprocessingDrawing" xmlns:w10="urn:schemas-microsoft-com:office:word" xmlns:w="http://schemas.openxmlformats.org/wordprocessingml/2006/main" xmlns:w14="http://schemas.microsoft.com/office/word/2010/wordml" xmlns:w15="http://schemas.microsoft.com/office/word/2012/wordml" xmlns:w16cid="http://schemas.microsoft.com/office/word/2016/wordml/cid" xmlns:w16se="http://schemas.microsoft.com/office/word/2015/wordml/symex" xmlns:wpg="http://schemas.microsoft.com/office/word/2010/wordprocessingGroup" xmlns:wpi="http://schemas.microsoft.com/office/word/2010/wordprocessingInk" xmlns:wne="http://schemas.microsoft.com/office/word/2006/wordml" xmlns:wps="http://schemas.microsoft.com/office/word/2010/wordprocessingShape" mc:Ignorable="w14 w15 w16se w16cid wp14">
+<w:ftr xmlns:wpc="http://schemas.microsoft.com/office/word/2010/wordprocessingCanvas" xmlns:cx="http://schemas.microsoft.com/office/drawing/2014/chartex" xmlns:cx1="http://schemas.microsoft.com/office/drawing/2015/9/8/chartex" xmlns:cx2="http://schemas.microsoft.com/office/drawing/2015/10/21/chartex" xmlns:cx3="http://schemas.microsoft.com/office/drawing/2016/5/9/chartex" xmlns:cx4="http://schemas.microsoft.com/office/drawing/2016/5/10/chartex" xmlns:cx5="http://schemas.microsoft.com/office/drawing/2016/5/11/chartex" xmlns:cx6="http://schemas.microsoft.com/office/drawing/2016/5/12/chartex" xmlns:cx7="http://schemas.microsoft.com/office/drawing/2016/5/13/chartex" xmlns:cx8="http://schemas.microsoft.com/office/drawing/2016/5/14/chartex" xmlns:mc="http://schemas.openxmlformats.org/markup-compatibility/2006" xmlns:aink="http://schemas.microsoft.com/office/drawing/2016/ink" xmlns:am3d="http://schemas.microsoft.com/office/drawing/2017/model3d" xmlns:o="urn:schemas-microsoft-com:office:office" xmlns:r="http://schemas.openxmlformats.org/officeDocument/2006/relationships" xmlns:m="http://schemas.openxmlformats.org/officeDocument/2006/math" xmlns:v="urn:schemas-microsoft-com:vml" xmlns:wp14="http://schemas.microsoft.com/office/word/2010/wordprocessingDrawing" xmlns:wp="http://schemas.openxmlformats.org/drawingml/2006/wordprocessingDrawing" xmlns:w10="urn:schemas-microsoft-com:office:word" xmlns:w="http://schemas.openxmlformats.org/wordprocessingml/2006/main" xmlns:w14="http://schemas.microsoft.com/office/word/2010/wordml" xmlns:w15="http://schemas.microsoft.com/office/word/2012/wordml" xmlns:w16cex="http://schemas.microsoft.com/office/word/2018/wordml/cex" xmlns:w16cid="http://schemas.microsoft.com/office/word/2016/wordml/cid" xmlns:w16="http://schemas.microsoft.com/office/word/2018/wordml" xmlns:w16se="http://schemas.microsoft.com/office/word/2015/wordml/symex" xmlns:wpg="http://schemas.microsoft.com/office/word/2010/wordprocessingGroup" xmlns:wpi="http://schemas.microsoft.com/office/word/2010/wordprocessingInk" xmlns:wne="http://schemas.microsoft.com/office/word/2006/wordml" xmlns:wps="http://schemas.microsoft.com/office/word/2010/wordprocessingShape" mc:Ignorable="w14 w15 w16se w16cid w16 w16cex wp14">
   <w:sdt>
     <w:sdtPr>
       <w:rPr>
@@ -193,7 +327,7 @@
 </file>
 
 <file path=word/footer2.xml><?xml version="1.0" encoding="utf-8"?>
-<w:ftr xmlns:wpc="http://schemas.microsoft.com/office/word/2010/wordprocessingCanvas" xmlns:cx="http://schemas.microsoft.com/office/drawing/2014/chartex" xmlns:cx1="http://schemas.microsoft.com/office/drawing/2015/9/8/chartex" xmlns:cx2="http://schemas.microsoft.com/office/drawing/2015/10/21/chartex" xmlns:cx3="http://schemas.microsoft.com/office/drawing/2016/5/9/chartex" xmlns:cx4="http://schemas.microsoft.com/office/drawing/2016/5/10/chartex" xmlns:cx5="http://schemas.microsoft.com/office/drawing/2016/5/11/chartex" xmlns:cx6="http://schemas.microsoft.com/office/drawing/2016/5/12/chartex" xmlns:cx7="http://schemas.microsoft.com/office/drawing/2016/5/13/chartex" xmlns:cx8="http://schemas.microsoft.com/office/drawing/2016/5/14/chartex" xmlns:mc="http://schemas.openxmlformats.org/markup-compatibility/2006" xmlns:aink="http://schemas.microsoft.com/office/drawing/2016/ink" xmlns:am3d="http://schemas.microsoft.com/office/drawing/2017/model3d" xmlns:o="urn:schemas-microsoft-com:office:office" xmlns:r="http://schemas.openxmlformats.org/officeDocument/2006/relationships" xmlns:m="http://schemas.openxmlformats.org/officeDocument/2006/math" xmlns:v="urn:schemas-microsoft-com:vml" xmlns:wp14="http://schemas.microsoft.com/office/word/2010/wordprocessingDrawing" xmlns:wp="http://schemas.openxmlformats.org/drawingml/2006/wordprocessingDrawing" xmlns:w10="urn:schemas-microsoft-com:office:word" xmlns:w="http://schemas.openxmlformats.org/wordprocessingml/2006/main" xmlns:w14="http://schemas.microsoft.com/office/word/2010/wordml" xmlns:w15="http://schemas.microsoft.com/office/word/2012/wordml" xmlns:w16cid="http://schemas.microsoft.com/office/word/2016/wordml/cid" xmlns:w16se="http://schemas.microsoft.com/office/word/2015/wordml/symex" xmlns:wpg="http://schemas.microsoft.com/office/word/2010/wordprocessingGroup" xmlns:wpi="http://schemas.microsoft.com/office/word/2010/wordprocessingInk" xmlns:wne="http://schemas.microsoft.com/office/word/2006/wordml" xmlns:wps="http://schemas.microsoft.com/office/word/2010/wordprocessingShape" mc:Ignorable="w14 w15 w16se w16cid wp14">
+<w:ftr xmlns:wpc="http://schemas.microsoft.com/office/word/2010/wordprocessingCanvas" xmlns:cx="http://schemas.microsoft.com/office/drawing/2014/chartex" xmlns:cx1="http://schemas.microsoft.com/office/drawing/2015/9/8/chartex" xmlns:cx2="http://schemas.microsoft.com/office/drawing/2015/10/21/chartex" xmlns:cx3="http://schemas.microsoft.com/office/drawing/2016/5/9/chartex" xmlns:cx4="http://schemas.microsoft.com/office/drawing/2016/5/10/chartex" xmlns:cx5="http://schemas.microsoft.com/office/drawing/2016/5/11/chartex" xmlns:cx6="http://schemas.microsoft.com/office/drawing/2016/5/12/chartex" xmlns:cx7="http://schemas.microsoft.com/office/drawing/2016/5/13/chartex" xmlns:cx8="http://schemas.microsoft.com/office/drawing/2016/5/14/chartex" xmlns:mc="http://schemas.openxmlformats.org/markup-compatibility/2006" xmlns:aink="http://schemas.microsoft.com/office/drawing/2016/ink" xmlns:am3d="http://schemas.microsoft.com/office/drawing/2017/model3d" xmlns:o="urn:schemas-microsoft-com:office:office" xmlns:r="http://schemas.openxmlformats.org/officeDocument/2006/relationships" xmlns:m="http://schemas.openxmlformats.org/officeDocument/2006/math" xmlns:v="urn:schemas-microsoft-com:vml" xmlns:wp14="http://schemas.microsoft.com/office/word/2010/wordprocessingDrawing" xmlns:wp="http://schemas.openxmlformats.org/drawingml/2006/wordprocessingDrawing" xmlns:w10="urn:schemas-microsoft-com:office:word" xmlns:w="http://schemas.openxmlformats.org/wordprocessingml/2006/main" xmlns:w14="http://schemas.microsoft.com/office/word/2010/wordml" xmlns:w15="http://schemas.microsoft.com/office/word/2012/wordml" xmlns:w16cex="http://schemas.microsoft.com/office/word/2018/wordml/cex" xmlns:w16cid="http://schemas.microsoft.com/office/word/2016/wordml/cid" xmlns:w16="http://schemas.microsoft.com/office/word/2018/wordml" xmlns:w16se="http://schemas.microsoft.com/office/word/2015/wordml/symex" xmlns:wpg="http://schemas.microsoft.com/office/word/2010/wordprocessingGroup" xmlns:wpi="http://schemas.microsoft.com/office/word/2010/wordprocessingInk" xmlns:wne="http://schemas.microsoft.com/office/word/2006/wordml" xmlns:wps="http://schemas.microsoft.com/office/word/2010/wordprocessingShape" mc:Ignorable="w14 w15 w16se w16cid w16 w16cex wp14">
   <w:sdt>
     <w:sdtPr>
       <w:rPr>
@@ -263,7 +397,7 @@
 </file>
 
 <file path=word/footnotes.xml><?xml version="1.0" encoding="utf-8"?>
-<w:footnotes xmlns:wpc="http://schemas.microsoft.com/office/word/2010/wordprocessingCanvas" xmlns:cx="http://schemas.microsoft.com/office/drawing/2014/chartex" xmlns:cx1="http://schemas.microsoft.com/office/drawing/2015/9/8/chartex" xmlns:cx2="http://schemas.microsoft.com/office/drawing/2015/10/21/chartex" xmlns:cx3="http://schemas.microsoft.com/office/drawing/2016/5/9/chartex" xmlns:cx4="http://schemas.microsoft.com/office/drawing/2016/5/10/chartex" xmlns:cx5="http://schemas.microsoft.com/office/drawing/2016/5/11/chartex" xmlns:cx6="http://schemas.microsoft.com/office/drawing/2016/5/12/chartex" xmlns:cx7="http://schemas.microsoft.com/office/drawing/2016/5/13/chartex" xmlns:cx8="http://schemas.microsoft.com/office/drawing/2016/5/14/chartex" xmlns:mc="http://schemas.openxmlformats.org/markup-compatibility/2006" xmlns:aink="http://schemas.microsoft.com/office/drawing/2016/ink" xmlns:am3d="http://schemas.microsoft.com/office/drawing/2017/model3d" xmlns:o="urn:schemas-microsoft-com:office:office" xmlns:r="http://schemas.openxmlformats.org/officeDocument/2006/relationships" xmlns:m="http://schemas.openxmlformats.org/officeDocument/2006/math" xmlns:v="urn:schemas-microsoft-com:vml" xmlns:wp14="http://schemas.microsoft.com/office/word/2010/wordprocessingDrawing" xmlns:wp="http://schemas.openxmlformats.org/drawingml/2006/wordprocessingDrawing" xmlns:w10="urn:schemas-microsoft-com:office:word" xmlns:w="http://schemas.openxmlformats.org/wordprocessingml/2006/main" xmlns:w14="http://schemas.microsoft.com/office/word/2010/wordml" xmlns:w15="http://schemas.microsoft.com/office/word/2012/wordml" xmlns:w16cid="http://schemas.microsoft.com/office/word/2016/wordml/cid" xmlns:w16se="http://schemas.microsoft.com/office/word/2015/wordml/symex" xmlns:wpg="http://schemas.microsoft.com/office/word/2010/wordprocessingGroup" xmlns:wpi="http://schemas.microsoft.com/office/word/2010/wordprocessingInk" xmlns:wne="http://schemas.microsoft.com/office/word/2006/wordml" xmlns:wps="http://schemas.microsoft.com/office/word/2010/wordprocessingShape" mc:Ignorable="w14 w15 w16se w16cid wp14">
+<w:footnotes xmlns:wpc="http://schemas.microsoft.com/office/word/2010/wordprocessingCanvas" xmlns:cx="http://schemas.microsoft.com/office/drawing/2014/chartex" xmlns:cx1="http://schemas.microsoft.com/office/drawing/2015/9/8/chartex" xmlns:cx2="http://schemas.microsoft.com/office/drawing/2015/10/21/chartex" xmlns:cx3="http://schemas.microsoft.com/office/drawing/2016/5/9/chartex" xmlns:cx4="http://schemas.microsoft.com/office/drawing/2016/5/10/chartex" xmlns:cx5="http://schemas.microsoft.com/office/drawing/2016/5/11/chartex" xmlns:cx6="http://schemas.microsoft.com/office/drawing/2016/5/12/chartex" xmlns:cx7="http://schemas.microsoft.com/office/drawing/2016/5/13/chartex" xmlns:cx8="http://schemas.microsoft.com/office/drawing/2016/5/14/chartex" xmlns:mc="http://schemas.openxmlformats.org/markup-compatibility/2006" xmlns:aink="http://schemas.microsoft.com/office/drawing/2016/ink" xmlns:am3d="http://schemas.microsoft.com/office/drawing/2017/model3d" xmlns:o="urn:schemas-microsoft-com:office:office" xmlns:r="http://schemas.openxmlformats.org/officeDocument/2006/relationships" xmlns:m="http://schemas.openxmlformats.org/officeDocument/2006/math" xmlns:v="urn:schemas-microsoft-com:vml" xmlns:wp14="http://schemas.microsoft.com/office/word/2010/wordprocessingDrawing" xmlns:wp="http://schemas.openxmlformats.org/drawingml/2006/wordprocessingDrawing" xmlns:w10="urn:schemas-microsoft-com:office:word" xmlns:w="http://schemas.openxmlformats.org/wordprocessingml/2006/main" xmlns:w14="http://schemas.microsoft.com/office/word/2010/wordml" xmlns:w15="http://schemas.microsoft.com/office/word/2012/wordml" xmlns:w16cex="http://schemas.microsoft.com/office/word/2018/wordml/cex" xmlns:w16cid="http://schemas.microsoft.com/office/word/2016/wordml/cid" xmlns:w16="http://schemas.microsoft.com/office/word/2018/wordml" xmlns:w16se="http://schemas.microsoft.com/office/word/2015/wordml/symex" xmlns:wpg="http://schemas.microsoft.com/office/word/2010/wordprocessingGroup" xmlns:wpi="http://schemas.microsoft.com/office/word/2010/wordprocessingInk" xmlns:wne="http://schemas.microsoft.com/office/word/2006/wordml" xmlns:wps="http://schemas.microsoft.com/office/word/2010/wordprocessingShape" mc:Ignorable="w14 w15 w16se w16cid w16 w16cex wp14">
   <w:footnote w:type="separator" w:id="-1">
     <w:p>
       <w:r>
@@ -282,20 +416,22 @@
     <w:p>
       <w:pPr>
         <w:pStyle w:val="FootnoteText"/>
+        <w:rPr>
+          <w:rFonts w:cs="Times New Roman"/>
+        </w:rPr>
       </w:pPr>
       <w:r>
         <w:rPr>
           <w:rStyle w:val="FootnoteReference"/>
+          <w:rFonts w:cs="Times New Roman"/>
         </w:rPr>
         <w:footnoteRef/>
       </w:r>
       <w:r>
-        <w:t xml:space="preserve"> Thi</w:t>
-      </w:r>
-      <w:bookmarkStart w:id="1" w:name="_GoBack"/>
-      <w:bookmarkEnd w:id="1"/>
-      <w:r>
-        <w:t>s is a footnote but it’s going to have a nice symbol to indicate its presence.</w:t>
+        <w:rPr>
+          <w:rFonts w:cs="Times New Roman"/>
+        </w:rPr>
+        <w:t xml:space="preserve"> This is a footnote but it’s going to have a nice symbol to indicate its presence.</w:t>
       </w:r>
     </w:p>
   </w:footnote>
@@ -303,11 +439,11 @@
 </file>
 
 <file path=word/numbering.xml><?xml version="1.0" encoding="utf-8"?>
-<w:numbering xmlns:wpc="http://schemas.microsoft.com/office/word/2010/wordprocessingCanvas" xmlns:cx="http://schemas.microsoft.com/office/drawing/2014/chartex" xmlns:cx1="http://schemas.microsoft.com/office/drawing/2015/9/8/chartex" xmlns:cx2="http://schemas.microsoft.com/office/drawing/2015/10/21/chartex" xmlns:cx3="http://schemas.microsoft.com/office/drawing/2016/5/9/chartex" xmlns:cx4="http://schemas.microsoft.com/office/drawing/2016/5/10/chartex" xmlns:cx5="http://schemas.microsoft.com/office/drawing/2016/5/11/chartex" xmlns:cx6="http://schemas.microsoft.com/office/drawing/2016/5/12/chartex" xmlns:cx7="http://schemas.microsoft.com/office/drawing/2016/5/13/chartex" xmlns:cx8="http://schemas.microsoft.com/office/drawing/2016/5/14/chartex" xmlns:mc="http://schemas.openxmlformats.org/markup-compatibility/2006" xmlns:aink="http://schemas.microsoft.com/office/drawing/2016/ink" xmlns:am3d="http://schemas.microsoft.com/office/drawing/2017/model3d" xmlns:o="urn:schemas-microsoft-com:office:office" xmlns:r="http://schemas.openxmlformats.org/officeDocument/2006/relationships" xmlns:m="http://schemas.openxmlformats.org/officeDocument/2006/math" xmlns:v="urn:schemas-microsoft-com:vml" xmlns:wp14="http://schemas.microsoft.com/office/word/2010/wordprocessingDrawing" xmlns:wp="http://schemas.openxmlformats.org/drawingml/2006/wordprocessingDrawing" xmlns:w10="urn:schemas-microsoft-com:office:word" xmlns:w="http://schemas.openxmlformats.org/wordprocessingml/2006/main" xmlns:w14="http://schemas.microsoft.com/office/word/2010/wordml" xmlns:w15="http://schemas.microsoft.com/office/word/2012/wordml" xmlns:w16cid="http://schemas.microsoft.com/office/word/2016/wordml/cid" xmlns:w16se="http://schemas.microsoft.com/office/word/2015/wordml/symex" xmlns:wpg="http://schemas.microsoft.com/office/word/2010/wordprocessingGroup" xmlns:wpi="http://schemas.microsoft.com/office/word/2010/wordprocessingInk" xmlns:wne="http://schemas.microsoft.com/office/word/2006/wordml" xmlns:wps="http://schemas.microsoft.com/office/word/2010/wordprocessingShape" mc:Ignorable="w14 w15 w16se w16cid wp14">
+<w:numbering xmlns:wpc="http://schemas.microsoft.com/office/word/2010/wordprocessingCanvas" xmlns:cx="http://schemas.microsoft.com/office/drawing/2014/chartex" xmlns:cx1="http://schemas.microsoft.com/office/drawing/2015/9/8/chartex" xmlns:cx2="http://schemas.microsoft.com/office/drawing/2015/10/21/chartex" xmlns:cx3="http://schemas.microsoft.com/office/drawing/2016/5/9/chartex" xmlns:cx4="http://schemas.microsoft.com/office/drawing/2016/5/10/chartex" xmlns:cx5="http://schemas.microsoft.com/office/drawing/2016/5/11/chartex" xmlns:cx6="http://schemas.microsoft.com/office/drawing/2016/5/12/chartex" xmlns:cx7="http://schemas.microsoft.com/office/drawing/2016/5/13/chartex" xmlns:cx8="http://schemas.microsoft.com/office/drawing/2016/5/14/chartex" xmlns:mc="http://schemas.openxmlformats.org/markup-compatibility/2006" xmlns:aink="http://schemas.microsoft.com/office/drawing/2016/ink" xmlns:am3d="http://schemas.microsoft.com/office/drawing/2017/model3d" xmlns:o="urn:schemas-microsoft-com:office:office" xmlns:r="http://schemas.openxmlformats.org/officeDocument/2006/relationships" xmlns:m="http://schemas.openxmlformats.org/officeDocument/2006/math" xmlns:v="urn:schemas-microsoft-com:vml" xmlns:wp14="http://schemas.microsoft.com/office/word/2010/wordprocessingDrawing" xmlns:wp="http://schemas.openxmlformats.org/drawingml/2006/wordprocessingDrawing" xmlns:w10="urn:schemas-microsoft-com:office:word" xmlns:w="http://schemas.openxmlformats.org/wordprocessingml/2006/main" xmlns:w14="http://schemas.microsoft.com/office/word/2010/wordml" xmlns:w15="http://schemas.microsoft.com/office/word/2012/wordml" xmlns:w16cex="http://schemas.microsoft.com/office/word/2018/wordml/cex" xmlns:w16cid="http://schemas.microsoft.com/office/word/2016/wordml/cid" xmlns:w16="http://schemas.microsoft.com/office/word/2018/wordml" xmlns:w16se="http://schemas.microsoft.com/office/word/2015/wordml/symex" xmlns:wpg="http://schemas.microsoft.com/office/word/2010/wordprocessingGroup" xmlns:wpi="http://schemas.microsoft.com/office/word/2010/wordprocessingInk" xmlns:wne="http://schemas.microsoft.com/office/word/2006/wordml" xmlns:wps="http://schemas.microsoft.com/office/word/2010/wordprocessingShape" mc:Ignorable="w14 w15 w16se w16cid w16 w16cex wp14">
   <w:abstractNum w:abstractNumId="0" w15:restartNumberingAfterBreak="0">
     <w:nsid w:val="FFFFFF7C"/>
     <w:multiLevelType w:val="singleLevel"/>
-    <w:tmpl w:val="F268348C"/>
+    <w:tmpl w:val="480EA620"/>
     <w:lvl w:ilvl="0">
       <w:start w:val="1"/>
       <w:numFmt w:val="decimal"/>
@@ -324,7 +460,7 @@
   <w:abstractNum w:abstractNumId="1" w15:restartNumberingAfterBreak="0">
     <w:nsid w:val="FFFFFF7D"/>
     <w:multiLevelType w:val="singleLevel"/>
-    <w:tmpl w:val="449EB2A2"/>
+    <w:tmpl w:val="88547C52"/>
     <w:lvl w:ilvl="0">
       <w:start w:val="1"/>
       <w:numFmt w:val="decimal"/>
@@ -341,7 +477,7 @@
   <w:abstractNum w:abstractNumId="2" w15:restartNumberingAfterBreak="0">
     <w:nsid w:val="FFFFFF7E"/>
     <w:multiLevelType w:val="singleLevel"/>
-    <w:tmpl w:val="6E60C876"/>
+    <w:tmpl w:val="BECE86E8"/>
     <w:lvl w:ilvl="0">
       <w:start w:val="1"/>
       <w:numFmt w:val="decimal"/>
@@ -358,7 +494,7 @@
   <w:abstractNum w:abstractNumId="3" w15:restartNumberingAfterBreak="0">
     <w:nsid w:val="FFFFFF7F"/>
     <w:multiLevelType w:val="singleLevel"/>
-    <w:tmpl w:val="019C3FC0"/>
+    <w:tmpl w:val="FE7EC140"/>
     <w:lvl w:ilvl="0">
       <w:start w:val="1"/>
       <w:numFmt w:val="decimal"/>
@@ -375,7 +511,7 @@
   <w:abstractNum w:abstractNumId="4" w15:restartNumberingAfterBreak="0">
     <w:nsid w:val="FFFFFF80"/>
     <w:multiLevelType w:val="singleLevel"/>
-    <w:tmpl w:val="BC324490"/>
+    <w:tmpl w:val="7D325062"/>
     <w:lvl w:ilvl="0">
       <w:start w:val="1"/>
       <w:numFmt w:val="bullet"/>
@@ -395,7 +531,7 @@
   <w:abstractNum w:abstractNumId="5" w15:restartNumberingAfterBreak="0">
     <w:nsid w:val="FFFFFF81"/>
     <w:multiLevelType w:val="singleLevel"/>
-    <w:tmpl w:val="A10E2218"/>
+    <w:tmpl w:val="1E062076"/>
     <w:lvl w:ilvl="0">
       <w:start w:val="1"/>
       <w:numFmt w:val="bullet"/>
@@ -415,7 +551,7 @@
   <w:abstractNum w:abstractNumId="6" w15:restartNumberingAfterBreak="0">
     <w:nsid w:val="FFFFFF82"/>
     <w:multiLevelType w:val="singleLevel"/>
-    <w:tmpl w:val="74EC1FE4"/>
+    <w:tmpl w:val="D736AB4A"/>
     <w:lvl w:ilvl="0">
       <w:start w:val="1"/>
       <w:numFmt w:val="bullet"/>
@@ -435,7 +571,7 @@
   <w:abstractNum w:abstractNumId="7" w15:restartNumberingAfterBreak="0">
     <w:nsid w:val="FFFFFF83"/>
     <w:multiLevelType w:val="singleLevel"/>
-    <w:tmpl w:val="C87E339E"/>
+    <w:tmpl w:val="D0AC00F0"/>
     <w:lvl w:ilvl="0">
       <w:start w:val="1"/>
       <w:numFmt w:val="bullet"/>
@@ -455,7 +591,7 @@
   <w:abstractNum w:abstractNumId="8" w15:restartNumberingAfterBreak="0">
     <w:nsid w:val="FFFFFF88"/>
     <w:multiLevelType w:val="singleLevel"/>
-    <w:tmpl w:val="1BBC5CA6"/>
+    <w:tmpl w:val="5A1EB89A"/>
     <w:lvl w:ilvl="0">
       <w:start w:val="1"/>
       <w:numFmt w:val="decimal"/>
@@ -472,7 +608,7 @@
   <w:abstractNum w:abstractNumId="9" w15:restartNumberingAfterBreak="0">
     <w:nsid w:val="FFFFFF89"/>
     <w:multiLevelType w:val="singleLevel"/>
-    <w:tmpl w:val="7BD871C2"/>
+    <w:tmpl w:val="6FDCCD20"/>
     <w:lvl w:ilvl="0">
       <w:start w:val="1"/>
       <w:numFmt w:val="bullet"/>
@@ -492,7 +628,7 @@
   <w:abstractNum w:abstractNumId="10" w15:restartNumberingAfterBreak="0">
     <w:nsid w:val="219744B6"/>
     <w:multiLevelType w:val="multilevel"/>
-    <w:tmpl w:val="87AA2492"/>
+    <w:tmpl w:val="5B10E566"/>
     <w:lvl w:ilvl="0">
       <w:start w:val="1"/>
       <w:numFmt w:val="decimal"/>
@@ -737,7 +873,7 @@
 </file>
 
 <file path=word/styles.xml><?xml version="1.0" encoding="utf-8"?>
-<w:styles xmlns:mc="http://schemas.openxmlformats.org/markup-compatibility/2006" xmlns:r="http://schemas.openxmlformats.org/officeDocument/2006/relationships" xmlns:w="http://schemas.openxmlformats.org/wordprocessingml/2006/main" xmlns:w14="http://schemas.microsoft.com/office/word/2010/wordml" xmlns:w15="http://schemas.microsoft.com/office/word/2012/wordml" xmlns:w16cid="http://schemas.microsoft.com/office/word/2016/wordml/cid" xmlns:w16se="http://schemas.microsoft.com/office/word/2015/wordml/symex" mc:Ignorable="w14 w15 w16se w16cid">
+<w:styles xmlns:mc="http://schemas.openxmlformats.org/markup-compatibility/2006" xmlns:r="http://schemas.openxmlformats.org/officeDocument/2006/relationships" xmlns:w="http://schemas.openxmlformats.org/wordprocessingml/2006/main" xmlns:w14="http://schemas.microsoft.com/office/word/2010/wordml" xmlns:w15="http://schemas.microsoft.com/office/word/2012/wordml" xmlns:w16cex="http://schemas.microsoft.com/office/word/2018/wordml/cex" xmlns:w16cid="http://schemas.microsoft.com/office/word/2016/wordml/cid" xmlns:w16="http://schemas.microsoft.com/office/word/2018/wordml" xmlns:w16se="http://schemas.microsoft.com/office/word/2015/wordml/symex" mc:Ignorable="w14 w15 w16se w16cid w16 w16cex">
   <w:docDefaults>
     <w:rPrDefault>
       <w:rPr>
@@ -749,7 +885,7 @@
     </w:rPrDefault>
     <w:pPrDefault>
       <w:pPr>
-        <w:spacing w:after="200"/>
+        <w:spacing w:after="160" w:line="480" w:lineRule="auto"/>
       </w:pPr>
     </w:pPrDefault>
   </w:docDefaults>
@@ -1094,6 +1230,10 @@
   <w:style w:type="paragraph" w:default="1" w:styleId="Normal">
     <w:name w:val="Normal"/>
     <w:qFormat/>
+    <w:rsid w:val="00AE7D05"/>
+    <w:rPr>
+      <w:rFonts w:ascii="Times New Roman" w:hAnsi="Times New Roman"/>
+    </w:rPr>
   </w:style>
   <w:style w:type="paragraph" w:styleId="Heading1">
     <w:name w:val="heading 1"/>
@@ -1101,7 +1241,7 @@
     <w:next w:val="BodyText"/>
     <w:uiPriority w:val="9"/>
     <w:qFormat/>
-    <w:rsid w:val="007B15F7"/>
+    <w:rsid w:val="00AE7D05"/>
     <w:pPr>
       <w:keepNext/>
       <w:keepLines/>
@@ -1113,10 +1253,9 @@
       <w:outlineLvl w:val="0"/>
     </w:pPr>
     <w:rPr>
-      <w:rFonts w:asciiTheme="majorHAnsi" w:eastAsiaTheme="majorEastAsia" w:hAnsiTheme="majorHAnsi" w:cstheme="majorBidi"/>
+      <w:rFonts w:eastAsiaTheme="majorEastAsia" w:cs="Arial"/>
       <w:b/>
       <w:bCs/>
-      <w:sz w:val="48"/>
       <w:szCs w:val="32"/>
     </w:rPr>
   </w:style>
@@ -1127,7 +1266,7 @@
     <w:uiPriority w:val="9"/>
     <w:unhideWhenUsed/>
     <w:qFormat/>
-    <w:rsid w:val="0004573D"/>
+    <w:rsid w:val="00AE7D05"/>
     <w:pPr>
       <w:keepNext/>
       <w:keepLines/>
@@ -1139,11 +1278,10 @@
       <w:outlineLvl w:val="1"/>
     </w:pPr>
     <w:rPr>
-      <w:rFonts w:asciiTheme="majorHAnsi" w:eastAsiaTheme="majorEastAsia" w:hAnsiTheme="majorHAnsi" w:cstheme="majorBidi"/>
-      <w:b/>
-      <w:bCs/>
+      <w:rFonts w:eastAsiaTheme="majorEastAsia" w:cs="Arial"/>
+      <w:i/>
+      <w:iCs/>
       <w:color w:val="000000" w:themeColor="text1"/>
-      <w:sz w:val="32"/>
       <w:szCs w:val="32"/>
     </w:rPr>
   </w:style>
@@ -1341,6 +1479,7 @@
     <w:basedOn w:val="Normal"/>
     <w:link w:val="BodyTextChar"/>
     <w:qFormat/>
+    <w:rsid w:val="00AE7D05"/>
     <w:pPr>
       <w:spacing w:before="180" w:after="180"/>
     </w:pPr>
@@ -1365,7 +1504,7 @@
     <w:basedOn w:val="Normal"/>
     <w:next w:val="BodyText"/>
     <w:qFormat/>
-    <w:rsid w:val="000A1D70"/>
+    <w:rsid w:val="00AE7D05"/>
     <w:pPr>
       <w:keepNext/>
       <w:keepLines/>
@@ -1373,10 +1512,9 @@
       <w:jc w:val="center"/>
     </w:pPr>
     <w:rPr>
-      <w:rFonts w:asciiTheme="majorHAnsi" w:eastAsiaTheme="majorEastAsia" w:hAnsiTheme="majorHAnsi" w:cs="Times New Roman (Headings CS)"/>
+      <w:rFonts w:eastAsiaTheme="majorEastAsia" w:cs="Arial"/>
       <w:b/>
       <w:bCs/>
-      <w:sz w:val="36"/>
       <w:szCs w:val="36"/>
     </w:rPr>
   </w:style>
@@ -1385,11 +1523,11 @@
     <w:basedOn w:val="Title"/>
     <w:next w:val="BodyText"/>
     <w:qFormat/>
+    <w:rsid w:val="00AE7D05"/>
     <w:pPr>
       <w:spacing w:before="240"/>
     </w:pPr>
     <w:rPr>
-      <w:sz w:val="30"/>
       <w:szCs w:val="30"/>
     </w:rPr>
   </w:style>
@@ -1397,56 +1535,68 @@
     <w:name w:val="Author"/>
     <w:next w:val="BodyText"/>
     <w:qFormat/>
+    <w:rsid w:val="00AE7D05"/>
     <w:pPr>
       <w:keepNext/>
       <w:keepLines/>
       <w:jc w:val="center"/>
     </w:pPr>
+    <w:rPr>
+      <w:rFonts w:ascii="Times New Roman" w:hAnsi="Times New Roman"/>
+    </w:rPr>
   </w:style>
   <w:style w:type="paragraph" w:styleId="Date">
     <w:name w:val="Date"/>
     <w:next w:val="BodyText"/>
     <w:qFormat/>
+    <w:rsid w:val="00AE7D05"/>
     <w:pPr>
       <w:keepNext/>
       <w:keepLines/>
       <w:jc w:val="center"/>
     </w:pPr>
+    <w:rPr>
+      <w:rFonts w:ascii="Times New Roman" w:hAnsi="Times New Roman"/>
+    </w:rPr>
   </w:style>
   <w:style w:type="paragraph" w:customStyle="1" w:styleId="Abstract">
     <w:name w:val="Abstract"/>
     <w:basedOn w:val="Normal"/>
     <w:next w:val="BodyText"/>
     <w:qFormat/>
+    <w:rsid w:val="00AE7D05"/>
     <w:pPr>
       <w:keepNext/>
       <w:keepLines/>
       <w:spacing w:before="300" w:after="300"/>
     </w:pPr>
     <w:rPr>
-      <w:sz w:val="20"/>
       <w:szCs w:val="20"/>
     </w:rPr>
   </w:style>
   <w:style w:type="paragraph" w:styleId="Bibliography">
     <w:name w:val="Bibliography"/>
+    <w:aliases w:val="cclb_bib"/>
     <w:basedOn w:val="Normal"/>
     <w:qFormat/>
+    <w:rsid w:val="00AE7D05"/>
   </w:style>
   <w:style w:type="paragraph" w:styleId="BlockText">
     <w:name w:val="Block Text"/>
+    <w:aliases w:val="cclb_block"/>
     <w:basedOn w:val="BodyText"/>
     <w:next w:val="BodyText"/>
     <w:uiPriority w:val="9"/>
     <w:unhideWhenUsed/>
     <w:qFormat/>
+    <w:rsid w:val="00272E88"/>
     <w:pPr>
       <w:spacing w:before="100" w:after="100"/>
     </w:pPr>
     <w:rPr>
-      <w:rFonts w:asciiTheme="majorHAnsi" w:eastAsiaTheme="majorEastAsia" w:hAnsiTheme="majorHAnsi" w:cstheme="majorBidi"/>
+      <w:rFonts w:eastAsiaTheme="majorEastAsia" w:cstheme="majorBidi"/>
       <w:bCs/>
-      <w:sz w:val="20"/>
+      <w:i/>
       <w:szCs w:val="20"/>
     </w:rPr>
   </w:style>
@@ -1456,6 +1606,7 @@
     <w:uiPriority w:val="9"/>
     <w:unhideWhenUsed/>
     <w:qFormat/>
+    <w:rsid w:val="00AE7D05"/>
   </w:style>
   <w:style w:type="table" w:customStyle="1" w:styleId="Table">
     <w:name w:val="Table"/>
@@ -1868,7 +2019,10 @@
     <w:name w:val="Body Text Char"/>
     <w:basedOn w:val="DefaultParagraphFont"/>
     <w:link w:val="BodyText"/>
-    <w:rsid w:val="00F37EF7"/>
+    <w:rsid w:val="00AE7D05"/>
+    <w:rPr>
+      <w:rFonts w:ascii="Times New Roman" w:hAnsi="Times New Roman"/>
+    </w:rPr>
   </w:style>
   <w:style w:type="character" w:styleId="FollowedHyperlink">
     <w:name w:val="FollowedHyperlink"/>
@@ -1885,15 +2039,17 @@
     <w:name w:val="cclb_body"/>
     <w:basedOn w:val="BodyText"/>
     <w:qFormat/>
-    <w:rsid w:val="00DB1A64"/>
+    <w:rsid w:val="008A78D2"/>
+    <w:rPr>
+      <w:rFonts w:cs="Arial"/>
+    </w:rPr>
   </w:style>
   <w:style w:type="paragraph" w:customStyle="1" w:styleId="Style1">
     <w:name w:val="Style1"/>
     <w:basedOn w:val="Heading1"/>
     <w:qFormat/>
-    <w:rsid w:val="00DB1A64"/>
-    <w:rPr>
-      <w:rFonts w:ascii="Garamond" w:hAnsi="Garamond"/>
+    <w:rsid w:val="00AE7D05"/>
+    <w:rPr>
       <w:color w:val="000000" w:themeColor="text1"/>
     </w:rPr>
   </w:style>
@@ -1901,9 +2057,8 @@
     <w:name w:val="cclb_ch_name"/>
     <w:basedOn w:val="Heading1"/>
     <w:qFormat/>
-    <w:rsid w:val="00ED4A3D"/>
-    <w:rPr>
-      <w:rFonts w:ascii="Garamond" w:hAnsi="Garamond"/>
+    <w:rsid w:val="00AE7D05"/>
+    <w:rPr>
       <w:color w:val="000000" w:themeColor="text1"/>
     </w:rPr>
   </w:style>
@@ -1911,12 +2066,10 @@
     <w:name w:val="cclb_subhead"/>
     <w:basedOn w:val="cclbbody"/>
     <w:qFormat/>
-    <w:rsid w:val="00434232"/>
-    <w:rPr>
-      <w:rFonts w:ascii="Garamond" w:hAnsi="Garamond"/>
-      <w:b/>
+    <w:rsid w:val="00AE7D05"/>
+    <w:rPr>
+      <w:i/>
       <w:color w:val="000000" w:themeColor="text1"/>
-      <w:sz w:val="32"/>
     </w:rPr>
   </w:style>
   <w:style w:type="paragraph" w:styleId="Footer">
@@ -1945,6 +2098,40 @@
     <w:semiHidden/>
     <w:unhideWhenUsed/>
     <w:rsid w:val="00553411"/>
+  </w:style>
+  <w:style w:type="paragraph" w:customStyle="1" w:styleId="cclbfootnote">
+    <w:name w:val="cclb_footnote"/>
+    <w:basedOn w:val="FootnoteText"/>
+    <w:qFormat/>
+    <w:rsid w:val="00AE7D05"/>
+  </w:style>
+  <w:style w:type="paragraph" w:styleId="BalloonText">
+    <w:name w:val="Balloon Text"/>
+    <w:basedOn w:val="Normal"/>
+    <w:link w:val="BalloonTextChar"/>
+    <w:semiHidden/>
+    <w:unhideWhenUsed/>
+    <w:rsid w:val="002834DF"/>
+    <w:pPr>
+      <w:spacing w:after="0"/>
+    </w:pPr>
+    <w:rPr>
+      <w:rFonts w:cs="Times New Roman"/>
+      <w:sz w:val="18"/>
+      <w:szCs w:val="18"/>
+    </w:rPr>
+  </w:style>
+  <w:style w:type="character" w:customStyle="1" w:styleId="BalloonTextChar">
+    <w:name w:val="Balloon Text Char"/>
+    <w:basedOn w:val="DefaultParagraphFont"/>
+    <w:link w:val="BalloonText"/>
+    <w:semiHidden/>
+    <w:rsid w:val="002834DF"/>
+    <w:rPr>
+      <w:rFonts w:ascii="Times New Roman" w:hAnsi="Times New Roman" w:cs="Times New Roman"/>
+      <w:sz w:val="18"/>
+      <w:szCs w:val="18"/>
+    </w:rPr>
   </w:style>
 </w:styles>
 </file>

</xml_diff>